<commit_message>
add redux tolkit to save auth user
</commit_message>
<xml_diff>
--- a/Документы/Лист_задания_2024_2025 — на печат.docx
+++ b/Документы/Лист_задания_2024_2025 — на печат.docx
@@ -242,23 +242,7 @@
           <w:sz w:val="24"/>
           <w:szCs w:val="24"/>
         </w:rPr>
-        <w:t>“__</w:t>
-      </w:r>
-      <w:proofErr w:type="gramStart"/>
-      <w:r>
-        <w:rPr>
-          <w:sz w:val="24"/>
-          <w:szCs w:val="24"/>
-        </w:rPr>
-        <w:t>_”_</w:t>
-      </w:r>
-      <w:proofErr w:type="gramEnd"/>
-      <w:r>
-        <w:rPr>
-          <w:sz w:val="24"/>
-          <w:szCs w:val="24"/>
-        </w:rPr>
-        <w:t>____________________20</w:t>
+        <w:t>“___”_____________________20</w:t>
       </w:r>
       <w:r>
         <w:rPr>
@@ -504,9 +488,11 @@
         <w:rPr>
           <w:b/>
           <w:bCs/>
-          <w:szCs w:val="28"/>
-        </w:rPr>
-        <w:t>турагентств</w:t>
+          <w:color w:val="000000"/>
+          <w:spacing w:val="-4"/>
+          <w:szCs w:val="28"/>
+        </w:rPr>
+        <w:t>«</w:t>
       </w:r>
       <w:r>
         <w:rPr>
@@ -514,7 +500,7 @@
           <w:bCs/>
           <w:szCs w:val="28"/>
         </w:rPr>
-        <w:t>о</w:t>
+        <w:t>турагентств</w:t>
       </w:r>
       <w:r>
         <w:rPr>
@@ -522,39 +508,17 @@
           <w:bCs/>
           <w:szCs w:val="28"/>
         </w:rPr>
-        <w:t xml:space="preserve"> для </w:t>
+        <w:t>о</w:t>
       </w:r>
       <w:r>
         <w:rPr>
           <w:b/>
           <w:bCs/>
-          <w:szCs w:val="28"/>
-        </w:rPr>
-        <w:t>зак</w:t>
-      </w:r>
-      <w:r>
-        <w:rPr>
-          <w:b/>
-          <w:bCs/>
-          <w:szCs w:val="28"/>
-        </w:rPr>
-        <w:t>аза</w:t>
-      </w:r>
-      <w:r>
-        <w:rPr>
-          <w:b/>
-          <w:bCs/>
-          <w:szCs w:val="28"/>
-        </w:rPr>
-        <w:t xml:space="preserve"> туров </w:t>
-      </w:r>
-      <w:r>
-        <w:rPr>
-          <w:b/>
-          <w:bCs/>
-          <w:szCs w:val="28"/>
-        </w:rPr>
-        <w:t>в разные страны</w:t>
+          <w:color w:val="000000"/>
+          <w:spacing w:val="-4"/>
+          <w:szCs w:val="28"/>
+        </w:rPr>
+        <w:t>»</w:t>
       </w:r>
     </w:p>
     <w:p>
@@ -802,7 +766,39 @@
           <w:sz w:val="28"/>
           <w:szCs w:val="28"/>
         </w:rPr>
-        <w:t>Гость со следующим функционалом</w:t>
+        <w:t xml:space="preserve">Функциональные возможности </w:t>
+      </w:r>
+      <w:r>
+        <w:rPr>
+          <w:color w:val="000000"/>
+          <w:sz w:val="28"/>
+          <w:szCs w:val="28"/>
+        </w:rPr>
+        <w:t xml:space="preserve">пользователя с </w:t>
+      </w:r>
+      <w:r>
+        <w:rPr>
+          <w:color w:val="000000"/>
+          <w:sz w:val="28"/>
+          <w:szCs w:val="28"/>
+        </w:rPr>
+        <w:t>рол</w:t>
+      </w:r>
+      <w:r>
+        <w:rPr>
+          <w:color w:val="000000"/>
+          <w:sz w:val="28"/>
+          <w:szCs w:val="28"/>
+        </w:rPr>
+        <w:t>ью</w:t>
+      </w:r>
+      <w:r>
+        <w:rPr>
+          <w:color w:val="000000"/>
+          <w:sz w:val="28"/>
+          <w:szCs w:val="28"/>
+        </w:rPr>
+        <w:t xml:space="preserve"> «Гость»</w:t>
       </w:r>
       <w:r>
         <w:rPr>
@@ -940,6 +936,46 @@
           <w:sz w:val="28"/>
           <w:szCs w:val="28"/>
         </w:rPr>
+        <w:t xml:space="preserve">Функциональные возможности </w:t>
+      </w:r>
+      <w:r>
+        <w:rPr>
+          <w:color w:val="000000"/>
+          <w:sz w:val="28"/>
+          <w:szCs w:val="28"/>
+        </w:rPr>
+        <w:t xml:space="preserve">пользователя с </w:t>
+      </w:r>
+      <w:r>
+        <w:rPr>
+          <w:color w:val="000000"/>
+          <w:sz w:val="28"/>
+          <w:szCs w:val="28"/>
+        </w:rPr>
+        <w:t>рол</w:t>
+      </w:r>
+      <w:r>
+        <w:rPr>
+          <w:color w:val="000000"/>
+          <w:sz w:val="28"/>
+          <w:szCs w:val="28"/>
+        </w:rPr>
+        <w:t>ью</w:t>
+      </w:r>
+      <w:r>
+        <w:rPr>
+          <w:color w:val="000000"/>
+          <w:sz w:val="28"/>
+          <w:szCs w:val="28"/>
+        </w:rPr>
+        <w:t xml:space="preserve"> «</w:t>
+      </w:r>
+      <w:r>
+        <w:rPr>
+          <w:color w:val="000000"/>
+          <w:sz w:val="28"/>
+          <w:szCs w:val="28"/>
+        </w:rPr>
         <w:t>Пользователь</w:t>
       </w:r>
       <w:r>
@@ -948,7 +984,7 @@
           <w:sz w:val="28"/>
           <w:szCs w:val="28"/>
         </w:rPr>
-        <w:t xml:space="preserve"> со следующим функционалом</w:t>
+        <w:t>»</w:t>
       </w:r>
       <w:r>
         <w:rPr>
@@ -1156,7 +1192,55 @@
           <w:sz w:val="28"/>
           <w:szCs w:val="28"/>
         </w:rPr>
-        <w:t>Менеджер со следующим функционалом</w:t>
+        <w:t xml:space="preserve">Функциональные возможности </w:t>
+      </w:r>
+      <w:r>
+        <w:rPr>
+          <w:color w:val="000000"/>
+          <w:sz w:val="28"/>
+          <w:szCs w:val="28"/>
+        </w:rPr>
+        <w:t xml:space="preserve">пользователя с </w:t>
+      </w:r>
+      <w:r>
+        <w:rPr>
+          <w:color w:val="000000"/>
+          <w:sz w:val="28"/>
+          <w:szCs w:val="28"/>
+        </w:rPr>
+        <w:t>рол</w:t>
+      </w:r>
+      <w:r>
+        <w:rPr>
+          <w:color w:val="000000"/>
+          <w:sz w:val="28"/>
+          <w:szCs w:val="28"/>
+        </w:rPr>
+        <w:t>ью</w:t>
+      </w:r>
+      <w:r>
+        <w:rPr>
+          <w:color w:val="000000"/>
+          <w:sz w:val="28"/>
+          <w:szCs w:val="28"/>
+        </w:rPr>
+        <w:t xml:space="preserve"> «</w:t>
+      </w:r>
+      <w:r>
+        <w:rPr>
+          <w:color w:val="000000"/>
+          <w:sz w:val="28"/>
+          <w:szCs w:val="28"/>
+        </w:rPr>
+        <w:t>Менеджер</w:t>
+      </w:r>
+      <w:r>
+        <w:rPr>
+          <w:color w:val="000000"/>
+          <w:sz w:val="28"/>
+          <w:szCs w:val="28"/>
+        </w:rPr>
+        <w:t>»</w:t>
       </w:r>
       <w:r>
         <w:rPr>
@@ -1470,7 +1554,55 @@
           <w:sz w:val="28"/>
           <w:szCs w:val="28"/>
         </w:rPr>
-        <w:t>Администратор со следующим функционалом</w:t>
+        <w:t xml:space="preserve">Функциональные возможности </w:t>
+      </w:r>
+      <w:r>
+        <w:rPr>
+          <w:color w:val="000000"/>
+          <w:sz w:val="28"/>
+          <w:szCs w:val="28"/>
+        </w:rPr>
+        <w:t xml:space="preserve">пользователя с </w:t>
+      </w:r>
+      <w:r>
+        <w:rPr>
+          <w:color w:val="000000"/>
+          <w:sz w:val="28"/>
+          <w:szCs w:val="28"/>
+        </w:rPr>
+        <w:t>рол</w:t>
+      </w:r>
+      <w:r>
+        <w:rPr>
+          <w:color w:val="000000"/>
+          <w:sz w:val="28"/>
+          <w:szCs w:val="28"/>
+        </w:rPr>
+        <w:t>ью</w:t>
+      </w:r>
+      <w:r>
+        <w:rPr>
+          <w:color w:val="000000"/>
+          <w:sz w:val="28"/>
+          <w:szCs w:val="28"/>
+        </w:rPr>
+        <w:t xml:space="preserve"> «</w:t>
+      </w:r>
+      <w:r>
+        <w:rPr>
+          <w:color w:val="000000"/>
+          <w:sz w:val="28"/>
+          <w:szCs w:val="28"/>
+        </w:rPr>
+        <w:t>Администратор</w:t>
+      </w:r>
+      <w:r>
+        <w:rPr>
+          <w:color w:val="000000"/>
+          <w:sz w:val="28"/>
+          <w:szCs w:val="28"/>
+        </w:rPr>
+        <w:t>»</w:t>
       </w:r>
       <w:r>
         <w:rPr>
@@ -2248,13 +2380,25 @@
         <w:rPr>
           <w:szCs w:val="28"/>
         </w:rPr>
-        <w:t>Постановка задачи</w:t>
+        <w:t>п</w:t>
+      </w:r>
+      <w:r>
+        <w:rPr>
+          <w:szCs w:val="28"/>
+        </w:rPr>
+        <w:t>остановка задачи</w:t>
       </w:r>
       <w:r>
         <w:rPr>
           <w:szCs w:val="28"/>
         </w:rPr>
         <w:t xml:space="preserve"> и обзор аналогичных решений</w:t>
+      </w:r>
+      <w:r>
+        <w:rPr>
+          <w:szCs w:val="28"/>
+        </w:rPr>
+        <w:t>;</w:t>
       </w:r>
     </w:p>
     <w:p>
@@ -2275,7 +2419,13 @@
         <w:rPr>
           <w:szCs w:val="28"/>
         </w:rPr>
-        <w:t>Проектирование</w:t>
+        <w:t>п</w:t>
+      </w:r>
+      <w:r>
+        <w:rPr>
+          <w:szCs w:val="28"/>
+        </w:rPr>
+        <w:t>роектирование</w:t>
       </w:r>
       <w:r>
         <w:rPr>
@@ -2301,6 +2451,13 @@
           <w:szCs w:val="28"/>
         </w:rPr>
         <w:t>приложения</w:t>
+      </w:r>
+      <w:r>
+        <w:rPr>
+          <w:szCs w:val="28"/>
+          <w:lang w:val="en-US"/>
+        </w:rPr>
+        <w:t>;</w:t>
       </w:r>
     </w:p>
     <w:p>
@@ -2321,7 +2478,13 @@
         <w:rPr>
           <w:szCs w:val="28"/>
         </w:rPr>
-        <w:t xml:space="preserve">Реализация </w:t>
+        <w:t>р</w:t>
+      </w:r>
+      <w:r>
+        <w:rPr>
+          <w:szCs w:val="28"/>
+        </w:rPr>
+        <w:t xml:space="preserve">еализация </w:t>
       </w:r>
       <w:r>
         <w:rPr>
@@ -2335,6 +2498,13 @@
           <w:szCs w:val="28"/>
         </w:rPr>
         <w:t>приложения</w:t>
+      </w:r>
+      <w:r>
+        <w:rPr>
+          <w:szCs w:val="28"/>
+          <w:lang w:val="en-US"/>
+        </w:rPr>
+        <w:t>;</w:t>
       </w:r>
     </w:p>
     <w:p>
@@ -2355,7 +2525,13 @@
         <w:rPr>
           <w:szCs w:val="28"/>
         </w:rPr>
-        <w:t>Тестирование</w:t>
+        <w:t>т</w:t>
+      </w:r>
+      <w:r>
+        <w:rPr>
+          <w:szCs w:val="28"/>
+        </w:rPr>
+        <w:t>естирование</w:t>
       </w:r>
       <w:r>
         <w:rPr>
@@ -2375,6 +2551,13 @@
           <w:szCs w:val="28"/>
         </w:rPr>
         <w:t>приложения</w:t>
+      </w:r>
+      <w:r>
+        <w:rPr>
+          <w:szCs w:val="28"/>
+          <w:lang w:val="en-US"/>
+        </w:rPr>
+        <w:t>;</w:t>
       </w:r>
     </w:p>
     <w:p>
@@ -2395,7 +2578,20 @@
         <w:rPr>
           <w:szCs w:val="28"/>
         </w:rPr>
-        <w:t>Руководство пользователя</w:t>
+        <w:t>р</w:t>
+      </w:r>
+      <w:r>
+        <w:rPr>
+          <w:szCs w:val="28"/>
+        </w:rPr>
+        <w:t>уководство пользователя</w:t>
+      </w:r>
+      <w:r>
+        <w:rPr>
+          <w:szCs w:val="28"/>
+          <w:lang w:val="en-US"/>
+        </w:rPr>
+        <w:t>;</w:t>
       </w:r>
     </w:p>
     <w:p>
@@ -2416,7 +2612,20 @@
         <w:rPr>
           <w:szCs w:val="28"/>
         </w:rPr>
-        <w:t>Заключение</w:t>
+        <w:t>з</w:t>
+      </w:r>
+      <w:r>
+        <w:rPr>
+          <w:szCs w:val="28"/>
+        </w:rPr>
+        <w:t>аключение</w:t>
+      </w:r>
+      <w:r>
+        <w:rPr>
+          <w:szCs w:val="28"/>
+          <w:lang w:val="en-US"/>
+        </w:rPr>
+        <w:t>;</w:t>
       </w:r>
     </w:p>
     <w:p>
@@ -2437,7 +2646,20 @@
         <w:rPr>
           <w:szCs w:val="28"/>
         </w:rPr>
-        <w:t>Список используемых источников</w:t>
+        <w:t>с</w:t>
+      </w:r>
+      <w:r>
+        <w:rPr>
+          <w:szCs w:val="28"/>
+        </w:rPr>
+        <w:t>писок используемых источников</w:t>
+      </w:r>
+      <w:r>
+        <w:rPr>
+          <w:szCs w:val="28"/>
+          <w:lang w:val="en-US"/>
+        </w:rPr>
+        <w:t>;</w:t>
       </w:r>
     </w:p>
     <w:p>
@@ -2458,7 +2680,20 @@
         <w:rPr>
           <w:szCs w:val="28"/>
         </w:rPr>
-        <w:t>Приложения</w:t>
+        <w:t>п</w:t>
+      </w:r>
+      <w:r>
+        <w:rPr>
+          <w:szCs w:val="28"/>
+        </w:rPr>
+        <w:t>риложения</w:t>
+      </w:r>
+      <w:r>
+        <w:rPr>
+          <w:szCs w:val="28"/>
+          <w:lang w:val="en-US"/>
+        </w:rPr>
+        <w:t>.</w:t>
       </w:r>
     </w:p>
     <w:p>
@@ -2619,21 +2854,7 @@
         <w:rPr>
           <w:szCs w:val="28"/>
         </w:rPr>
-        <w:t xml:space="preserve">, </w:t>
-      </w:r>
-      <w:proofErr w:type="spellStart"/>
-      <w:r>
-        <w:rPr>
-          <w:szCs w:val="28"/>
-        </w:rPr>
-        <w:t>Rational</w:t>
-      </w:r>
-      <w:proofErr w:type="spellEnd"/>
-      <w:r>
-        <w:rPr>
-          <w:szCs w:val="28"/>
-        </w:rPr>
-        <w:t xml:space="preserve"> Rose, </w:t>
+        <w:t xml:space="preserve">, Rational Rose, </w:t>
       </w:r>
       <w:r>
         <w:rPr>
@@ -4002,23 +4223,7 @@
           <w:szCs w:val="24"/>
           <w:vertAlign w:val="superscript"/>
         </w:rPr>
-        <w:t>(</w:t>
-      </w:r>
-      <w:proofErr w:type="spellStart"/>
-      <w:r>
-        <w:rPr>
-          <w:szCs w:val="24"/>
-          <w:vertAlign w:val="superscript"/>
-        </w:rPr>
-        <w:t>ки</w:t>
-      </w:r>
-      <w:proofErr w:type="spellEnd"/>
-      <w:r>
-        <w:rPr>
-          <w:szCs w:val="24"/>
-          <w:vertAlign w:val="superscript"/>
-        </w:rPr>
-        <w:t>)</w:t>
+        <w:t>(ки)</w:t>
       </w:r>
       <w:r>
         <w:rPr>

</xml_diff>